<commit_message>
Added remaining report sections
</commit_message>
<xml_diff>
--- a/Report/Report.docx
+++ b/Report/Report.docx
@@ -2,6 +2,19 @@
 <file path=word/document.xml><?xml version="1.0" encoding="utf-8"?>
 <w:document xmlns:wpc="http://schemas.microsoft.com/office/word/2010/wordprocessingCanvas" xmlns:cx="http://schemas.microsoft.com/office/drawing/2014/chartex" xmlns:cx1="http://schemas.microsoft.com/office/drawing/2015/9/8/chartex" xmlns:cx2="http://schemas.microsoft.com/office/drawing/2015/10/21/chartex" xmlns:cx3="http://schemas.microsoft.com/office/drawing/2016/5/9/chartex" xmlns:cx4="http://schemas.microsoft.com/office/drawing/2016/5/10/chartex" xmlns:cx5="http://schemas.microsoft.com/office/drawing/2016/5/11/chartex" xmlns:cx6="http://schemas.microsoft.com/office/drawing/2016/5/12/chartex" xmlns:cx7="http://schemas.microsoft.com/office/drawing/2016/5/13/chartex" xmlns:cx8="http://schemas.microsoft.com/office/drawing/2016/5/14/chartex" xmlns:mc="http://schemas.openxmlformats.org/markup-compatibility/2006" xmlns:aink="http://schemas.microsoft.com/office/drawing/2016/ink" xmlns:am3d="http://schemas.microsoft.com/office/drawing/2017/model3d" xmlns:o="urn:schemas-microsoft-com:office:office" xmlns:r="http://schemas.openxmlformats.org/officeDocument/2006/relationships" xmlns:m="http://schemas.openxmlformats.org/officeDocument/2006/math" xmlns:v="urn:schemas-microsoft-com:vml" xmlns:wp14="http://schemas.microsoft.com/office/word/2010/wordprocessingDrawing" xmlns:wp="http://schemas.openxmlformats.org/drawingml/2006/wordprocessingDrawing" xmlns:w10="urn:schemas-microsoft-com:office:word" xmlns:w="http://schemas.openxmlformats.org/wordprocessingml/2006/main" xmlns:w14="http://schemas.microsoft.com/office/word/2010/wordml" xmlns:w15="http://schemas.microsoft.com/office/word/2012/wordml" xmlns:w16cid="http://schemas.microsoft.com/office/word/2016/wordml/cid" xmlns:w16se="http://schemas.microsoft.com/office/word/2015/wordml/symex" xmlns:wpg="http://schemas.microsoft.com/office/word/2010/wordprocessingGroup" xmlns:wpi="http://schemas.microsoft.com/office/word/2010/wordprocessingInk" xmlns:wne="http://schemas.microsoft.com/office/word/2006/wordml" xmlns:wps="http://schemas.microsoft.com/office/word/2010/wordprocessingShape" mc:Ignorable="w14 w15 w16se w16cid wp14">
   <w:body>
+    <w:p>
+      <w:pPr>
+        <w:rPr>
+          <w:rFonts w:asciiTheme="majorHAnsi" w:eastAsiaTheme="majorEastAsia" w:hAnsiTheme="majorHAnsi" w:cstheme="majorBidi"/>
+          <w:color w:val="2F5496" w:themeColor="accent1" w:themeShade="BF"/>
+          <w:sz w:val="32"/>
+          <w:szCs w:val="32"/>
+        </w:rPr>
+      </w:pPr>
+      <w:r>
+        <w:br w:type="page"/>
+      </w:r>
+    </w:p>
     <w:p>
       <w:pPr>
         <w:pStyle w:val="Heading1"/>
@@ -9,63 +22,33 @@
           <w:ilvl w:val="1"/>
           <w:numId w:val="1"/>
         </w:numPr>
-        <w:rPr>
-          <w:lang w:val="en-US"/>
-        </w:rPr>
-      </w:pPr>
-      <w:r>
-        <w:rPr>
-          <w:lang w:val="en-US"/>
-        </w:rPr>
+      </w:pPr>
+      <w:r>
+        <w:lastRenderedPageBreak/>
         <w:t xml:space="preserve">Solution design for implementing </w:t>
       </w:r>
       <w:proofErr w:type="spellStart"/>
       <w:r>
-        <w:rPr>
-          <w:lang w:val="en-US"/>
-        </w:rPr>
         <w:t>GoF</w:t>
       </w:r>
       <w:proofErr w:type="spellEnd"/>
       <w:r>
-        <w:rPr>
-          <w:lang w:val="en-US"/>
-        </w:rPr>
         <w:t xml:space="preserve"> state pattern</w:t>
       </w:r>
     </w:p>
     <w:p>
       <w:pPr>
-        <w:rPr>
-          <w:lang w:val="en-US"/>
-        </w:rPr>
-      </w:pPr>
-    </w:p>
-    <w:p>
-      <w:pPr>
         <w:jc w:val="both"/>
-        <w:rPr>
-          <w:lang w:val="en-US"/>
-        </w:rPr>
-      </w:pPr>
-      <w:r>
-        <w:rPr>
-          <w:lang w:val="en-US"/>
-        </w:rPr>
+      </w:pPr>
+      <w:r>
         <w:t xml:space="preserve">Following is the class diagram for a solution implementing </w:t>
       </w:r>
       <w:proofErr w:type="spellStart"/>
       <w:r>
-        <w:rPr>
-          <w:lang w:val="en-US"/>
-        </w:rPr>
         <w:t>GoF</w:t>
       </w:r>
       <w:proofErr w:type="spellEnd"/>
       <w:r>
-        <w:rPr>
-          <w:lang w:val="en-US"/>
-        </w:rPr>
         <w:t xml:space="preserve"> state pattern. In this design shared logic of the states is encapsulated in the </w:t>
       </w:r>
       <w:proofErr w:type="spellStart"/>
@@ -73,15 +56,11 @@
         <w:rPr>
           <w:b/>
           <w:bCs/>
-          <w:lang w:val="en-US"/>
         </w:rPr>
         <w:t>SingletonState</w:t>
       </w:r>
       <w:proofErr w:type="spellEnd"/>
       <w:r>
-        <w:rPr>
-          <w:lang w:val="en-US"/>
-        </w:rPr>
         <w:t xml:space="preserve"> and </w:t>
       </w:r>
       <w:proofErr w:type="spellStart"/>
@@ -89,22 +68,17 @@
         <w:rPr>
           <w:b/>
           <w:bCs/>
-          <w:lang w:val="en-US"/>
         </w:rPr>
         <w:t>StateInterface</w:t>
       </w:r>
       <w:proofErr w:type="spellEnd"/>
       <w:r>
-        <w:rPr>
-          <w:lang w:val="en-US"/>
-        </w:rPr>
         <w:t xml:space="preserve"> classes. Moreover, </w:t>
       </w:r>
       <w:r>
         <w:rPr>
           <w:b/>
           <w:bCs/>
-          <w:lang w:val="en-US"/>
         </w:rPr>
         <w:t>Operational</w:t>
       </w:r>
@@ -112,21 +86,16 @@
         <w:rPr>
           <w:b/>
           <w:bCs/>
-          <w:lang w:val="en-US"/>
         </w:rPr>
         <w:t xml:space="preserve"> </w:t>
       </w:r>
       <w:r>
-        <w:rPr>
-          <w:lang w:val="en-US"/>
-        </w:rPr>
         <w:t xml:space="preserve">class is both a state and a </w:t>
       </w:r>
       <w:r>
         <w:rPr>
           <w:b/>
           <w:bCs/>
-          <w:lang w:val="en-US"/>
         </w:rPr>
         <w:t>Context</w:t>
       </w:r>
@@ -134,14 +103,10 @@
         <w:rPr>
           <w:b/>
           <w:bCs/>
-          <w:lang w:val="en-US"/>
         </w:rPr>
         <w:t xml:space="preserve"> </w:t>
       </w:r>
       <w:r>
-        <w:rPr>
-          <w:lang w:val="en-US"/>
-        </w:rPr>
         <w:t>because it is a super state that can be in different states.</w:t>
       </w:r>
     </w:p>
@@ -215,65 +180,25 @@
           <w:ilvl w:val="1"/>
           <w:numId w:val="1"/>
         </w:numPr>
-        <w:rPr>
-          <w:lang w:val="en-US"/>
-        </w:rPr>
-      </w:pPr>
-      <w:r>
-        <w:rPr>
-          <w:lang w:val="en-US"/>
-        </w:rPr>
+      </w:pPr>
+      <w:r>
         <w:lastRenderedPageBreak/>
         <w:t>Implementation in C++</w:t>
       </w:r>
     </w:p>
     <w:p>
-      <w:pPr>
-        <w:rPr>
-          <w:lang w:val="en-US"/>
-        </w:rPr>
-      </w:pPr>
-    </w:p>
-    <w:p>
-      <w:pPr>
-        <w:rPr>
-          <w:lang w:val="en-US"/>
-        </w:rPr>
-      </w:pPr>
-      <w:r>
-        <w:rPr>
-          <w:lang w:val="en-US"/>
-        </w:rPr>
+      <w:r>
         <w:t>Implementation was done based on the design presented in the previous section. Following are snippets of more important code.</w:t>
       </w:r>
     </w:p>
     <w:p>
-      <w:pPr>
-        <w:rPr>
-          <w:lang w:val="en-US"/>
-        </w:rPr>
-      </w:pPr>
-      <w:r>
-        <w:rPr>
-          <w:lang w:val="en-US"/>
-        </w:rPr>
+      <w:r>
         <w:fldChar w:fldCharType="begin"/>
       </w:r>
       <w:r>
-        <w:rPr>
-          <w:lang w:val="en-US"/>
-        </w:rPr>
         <w:instrText xml:space="preserve"> REF _Ref25321798 \h </w:instrText>
       </w:r>
       <w:r>
-        <w:rPr>
-          <w:lang w:val="en-US"/>
-        </w:rPr>
-      </w:r>
-      <w:r>
-        <w:rPr>
-          <w:lang w:val="en-US"/>
-        </w:rPr>
         <w:fldChar w:fldCharType="separate"/>
       </w:r>
       <w:r>
@@ -286,27 +211,15 @@
         <w:t>1</w:t>
       </w:r>
       <w:r>
-        <w:rPr>
-          <w:lang w:val="en-US"/>
-        </w:rPr>
         <w:fldChar w:fldCharType="end"/>
       </w:r>
       <w:r>
-        <w:rPr>
-          <w:lang w:val="en-US"/>
-        </w:rPr>
         <w:t xml:space="preserve"> shows state interface. State interface provides a method for each possible event in the system </w:t>
       </w:r>
       <w:r>
-        <w:rPr>
-          <w:lang w:val="en-US"/>
-        </w:rPr>
         <w:t>with</w:t>
       </w:r>
       <w:r>
-        <w:rPr>
-          <w:lang w:val="en-US"/>
-        </w:rPr>
         <w:t xml:space="preserve"> a default empty implementation. Classes implementing the interface can optionally provide new implementation handling specific events.</w:t>
       </w:r>
     </w:p>
@@ -360,79 +273,60 @@
       <w:pPr>
         <w:pStyle w:val="Caption"/>
         <w:jc w:val="center"/>
-        <w:rPr>
-          <w:lang w:val="en-US"/>
-        </w:rPr>
       </w:pPr>
       <w:bookmarkStart w:id="0" w:name="_Ref25321798"/>
       <w:r>
         <w:t xml:space="preserve">Figure </w:t>
       </w:r>
-      <w:fldSimple w:instr=" SEQ Figure \* ARABIC ">
-        <w:r>
-          <w:rPr>
-            <w:noProof/>
-          </w:rPr>
-          <w:t>1</w:t>
-        </w:r>
-      </w:fldSimple>
+      <w:r>
+        <w:fldChar w:fldCharType="begin"/>
+      </w:r>
+      <w:r>
+        <w:instrText xml:space="preserve"> SEQ Figure \* ARABIC </w:instrText>
+      </w:r>
+      <w:r>
+        <w:fldChar w:fldCharType="separate"/>
+      </w:r>
+      <w:r>
+        <w:rPr>
+          <w:noProof/>
+        </w:rPr>
+        <w:t>1</w:t>
+      </w:r>
+      <w:r>
+        <w:rPr>
+          <w:noProof/>
+        </w:rPr>
+        <w:fldChar w:fldCharType="end"/>
+      </w:r>
       <w:bookmarkEnd w:id="0"/>
       <w:r>
-        <w:rPr>
-          <w:lang w:val="en-US"/>
-        </w:rPr>
         <w:t xml:space="preserve"> State Interface De</w:t>
       </w:r>
       <w:r>
-        <w:rPr>
-          <w:lang w:val="en-US"/>
-        </w:rPr>
         <w:t>finition</w:t>
       </w:r>
     </w:p>
     <w:p>
-      <w:pPr>
-        <w:rPr>
-          <w:lang w:val="en-US"/>
-        </w:rPr>
-      </w:pPr>
-      <w:r>
-        <w:rPr>
-          <w:lang w:val="en-US"/>
-        </w:rPr>
+      <w:r>
         <w:br w:type="page"/>
       </w:r>
     </w:p>
     <w:p>
       <w:pPr>
         <w:jc w:val="both"/>
-        <w:rPr>
-          <w:lang w:val="en-US"/>
-        </w:rPr>
-      </w:pPr>
-      <w:r>
-        <w:rPr>
-          <w:lang w:val="en-US"/>
-        </w:rPr>
+      </w:pPr>
+      <w:r>
         <w:lastRenderedPageBreak/>
         <w:t xml:space="preserve">There should be only one instance of a state at </w:t>
       </w:r>
       <w:r>
-        <w:rPr>
-          <w:lang w:val="en-US"/>
-        </w:rPr>
         <w:t>any</w:t>
       </w:r>
       <w:r>
-        <w:rPr>
-          <w:lang w:val="en-US"/>
-        </w:rPr>
         <w:t xml:space="preserve"> point in time. </w:t>
       </w:r>
       <w:r>
-        <w:rPr>
-          <w:lang w:val="en-US"/>
-        </w:rPr>
         <w:t xml:space="preserve">In order to accommodate this requirement </w:t>
       </w:r>
       <w:proofErr w:type="spellStart"/>
@@ -440,7 +334,6 @@
         <w:rPr>
           <w:b/>
           <w:bCs/>
-          <w:lang w:val="en-US"/>
         </w:rPr>
         <w:t>SingletonState</w:t>
       </w:r>
@@ -449,37 +342,19 @@
         <w:rPr>
           <w:b/>
           <w:bCs/>
-          <w:lang w:val="en-US"/>
         </w:rPr>
         <w:t xml:space="preserve"> </w:t>
       </w:r>
       <w:r>
-        <w:rPr>
-          <w:lang w:val="en-US"/>
-        </w:rPr>
         <w:t xml:space="preserve">was implemented. As shown in </w:t>
       </w:r>
       <w:r>
-        <w:rPr>
-          <w:lang w:val="en-US"/>
-        </w:rPr>
         <w:fldChar w:fldCharType="begin"/>
       </w:r>
       <w:r>
-        <w:rPr>
-          <w:lang w:val="en-US"/>
-        </w:rPr>
         <w:instrText xml:space="preserve"> REF _Ref25322174 \h </w:instrText>
       </w:r>
       <w:r>
-        <w:rPr>
-          <w:lang w:val="en-US"/>
-        </w:rPr>
-      </w:r>
-      <w:r>
-        <w:rPr>
-          <w:lang w:val="en-US"/>
-        </w:rPr>
         <w:fldChar w:fldCharType="separate"/>
       </w:r>
       <w:r>
@@ -492,31 +367,33 @@
         <w:t>2</w:t>
       </w:r>
       <w:r>
-        <w:rPr>
-          <w:lang w:val="en-US"/>
-        </w:rPr>
         <w:fldChar w:fldCharType="end"/>
       </w:r>
       <w:r>
-        <w:rPr>
-          <w:lang w:val="en-US"/>
-        </w:rPr>
-        <w:t xml:space="preserve">, this implementation provides access to the same single instance of the state. Each state extends </w:t>
+        <w:t xml:space="preserve">, this implementation provides access to the same single instance of </w:t>
+      </w:r>
+      <w:r>
+        <w:t>a</w:t>
+      </w:r>
+      <w:r>
+        <w:t xml:space="preserve"> state. Each </w:t>
+      </w:r>
+      <w:r>
+        <w:t xml:space="preserve">specific </w:t>
+      </w:r>
+      <w:r>
+        <w:t xml:space="preserve">state extends </w:t>
       </w:r>
       <w:proofErr w:type="spellStart"/>
       <w:r>
         <w:rPr>
           <w:b/>
           <w:bCs/>
-          <w:lang w:val="en-US"/>
         </w:rPr>
         <w:t>SingletonState</w:t>
       </w:r>
       <w:proofErr w:type="spellEnd"/>
       <w:r>
-        <w:rPr>
-          <w:lang w:val="en-US"/>
-        </w:rPr>
         <w:t>.</w:t>
       </w:r>
     </w:p>
@@ -570,41 +447,42 @@
       <w:pPr>
         <w:pStyle w:val="Caption"/>
         <w:jc w:val="center"/>
-        <w:rPr>
-          <w:lang w:val="en-US"/>
-        </w:rPr>
       </w:pPr>
       <w:bookmarkStart w:id="1" w:name="_Ref25322174"/>
       <w:r>
         <w:t xml:space="preserve">Figure </w:t>
       </w:r>
-      <w:fldSimple w:instr=" SEQ Figure \* ARABIC ">
-        <w:r>
-          <w:rPr>
-            <w:noProof/>
-          </w:rPr>
-          <w:t>2</w:t>
-        </w:r>
-      </w:fldSimple>
+      <w:r>
+        <w:fldChar w:fldCharType="begin"/>
+      </w:r>
+      <w:r>
+        <w:instrText xml:space="preserve"> SEQ Figure \* ARABIC </w:instrText>
+      </w:r>
+      <w:r>
+        <w:fldChar w:fldCharType="separate"/>
+      </w:r>
+      <w:r>
+        <w:rPr>
+          <w:noProof/>
+        </w:rPr>
+        <w:t>2</w:t>
+      </w:r>
+      <w:r>
+        <w:rPr>
+          <w:noProof/>
+        </w:rPr>
+        <w:fldChar w:fldCharType="end"/>
+      </w:r>
       <w:bookmarkEnd w:id="1"/>
       <w:r>
-        <w:rPr>
-          <w:lang w:val="en-US"/>
-        </w:rPr>
         <w:t xml:space="preserve"> </w:t>
       </w:r>
       <w:proofErr w:type="spellStart"/>
       <w:r>
-        <w:rPr>
-          <w:lang w:val="en-US"/>
-        </w:rPr>
         <w:t>SingletonState</w:t>
       </w:r>
       <w:proofErr w:type="spellEnd"/>
       <w:r>
-        <w:rPr>
-          <w:lang w:val="en-US"/>
-        </w:rPr>
         <w:t xml:space="preserve"> template</w:t>
       </w:r>
     </w:p>
@@ -648,13 +526,11 @@
         <w:jc w:val="both"/>
         <w:rPr>
           <w:noProof/>
-          <w:lang w:val="en-US"/>
-        </w:rPr>
-      </w:pPr>
-      <w:r>
-        <w:rPr>
-          <w:noProof/>
-          <w:lang w:val="en-US"/>
+        </w:rPr>
+      </w:pPr>
+      <w:r>
+        <w:rPr>
+          <w:noProof/>
         </w:rPr>
         <w:lastRenderedPageBreak/>
         <w:t xml:space="preserve">The </w:t>
@@ -662,7 +538,6 @@
       <w:r>
         <w:rPr>
           <w:noProof/>
-          <w:lang w:val="en-US"/>
         </w:rPr>
         <w:t xml:space="preserve">required system has two state machines – the global one and the inner one in the </w:t>
       </w:r>
@@ -671,71 +546,67 @@
           <w:b/>
           <w:bCs/>
           <w:noProof/>
-          <w:lang w:val="en-US"/>
         </w:rPr>
         <w:t>Operational</w:t>
       </w:r>
       <w:r>
         <w:rPr>
           <w:noProof/>
-          <w:lang w:val="en-US"/>
         </w:rPr>
         <w:t xml:space="preserve"> state.</w:t>
       </w:r>
       <w:r>
         <w:rPr>
           <w:noProof/>
-          <w:lang w:val="en-US"/>
-        </w:rPr>
-        <w:t xml:space="preserve"> Therefore a </w:t>
+        </w:rPr>
+        <w:t xml:space="preserve"> Therefore</w:t>
+      </w:r>
+      <w:r>
+        <w:rPr>
+          <w:noProof/>
+        </w:rPr>
+        <w:t>,</w:t>
+      </w:r>
+      <w:r>
+        <w:rPr>
+          <w:noProof/>
+        </w:rPr>
+        <w:t xml:space="preserve"> a </w:t>
       </w:r>
       <w:r>
         <w:rPr>
           <w:b/>
           <w:bCs/>
           <w:noProof/>
-          <w:lang w:val="en-US"/>
         </w:rPr>
         <w:t>Context</w:t>
       </w:r>
       <w:r>
         <w:rPr>
           <w:noProof/>
-          <w:lang w:val="en-US"/>
         </w:rPr>
         <w:t xml:space="preserve"> class has been implemented as shown in </w:t>
       </w:r>
       <w:r>
         <w:rPr>
           <w:noProof/>
-          <w:lang w:val="en-US"/>
         </w:rPr>
         <w:fldChar w:fldCharType="begin"/>
       </w:r>
       <w:r>
         <w:rPr>
           <w:noProof/>
-          <w:lang w:val="en-US"/>
-        </w:rPr>
-        <w:instrText xml:space="preserve"> REF _Ref25322322 \h </w:instrText>
-      </w:r>
-      <w:r>
-        <w:rPr>
-          <w:noProof/>
-          <w:lang w:val="en-US"/>
-        </w:rPr>
-      </w:r>
-      <w:r>
-        <w:rPr>
-          <w:noProof/>
-          <w:lang w:val="en-US"/>
-        </w:rPr>
-        <w:instrText xml:space="preserve"> \* MERGEFORMAT </w:instrText>
-      </w:r>
-      <w:r>
-        <w:rPr>
-          <w:noProof/>
-          <w:lang w:val="en-US"/>
+        </w:rPr>
+        <w:instrText xml:space="preserve"> REF _Ref25322322 \h  \* MERGEFORMAT </w:instrText>
+      </w:r>
+      <w:r>
+        <w:rPr>
+          <w:noProof/>
+        </w:rPr>
+      </w:r>
+      <w:r>
+        <w:rPr>
+          <w:noProof/>
         </w:rPr>
         <w:fldChar w:fldCharType="separate"/>
       </w:r>
@@ -751,58 +622,32 @@
       <w:r>
         <w:rPr>
           <w:noProof/>
-          <w:lang w:val="en-US"/>
         </w:rPr>
         <w:fldChar w:fldCharType="end"/>
       </w:r>
       <w:r>
         <w:rPr>
           <w:noProof/>
-          <w:lang w:val="en-US"/>
-        </w:rPr>
-        <w:t xml:space="preserve">. It provides the </w:t>
-      </w:r>
-      <w:r>
-        <w:rPr>
-          <w:noProof/>
-          <w:lang w:val="en-US"/>
-        </w:rPr>
-        <w:t xml:space="preserve"> functionalit</w:t>
-      </w:r>
-      <w:r>
-        <w:rPr>
-          <w:noProof/>
-          <w:lang w:val="en-US"/>
-        </w:rPr>
-        <w:t xml:space="preserve">y of </w:t>
-      </w:r>
-      <w:r>
-        <w:rPr>
-          <w:noProof/>
-          <w:lang w:val="en-US"/>
-        </w:rPr>
-        <w:t xml:space="preserve">changing states and </w:t>
-      </w:r>
-      <w:r>
-        <w:rPr>
-          <w:noProof/>
-          <w:lang w:val="en-US"/>
-        </w:rPr>
-        <w:t>providing</w:t>
-      </w:r>
-      <w:r>
-        <w:rPr>
-          <w:noProof/>
-          <w:lang w:val="en-US"/>
-        </w:rPr>
-        <w:t xml:space="preserve"> current state name.</w:t>
-      </w:r>
-      <w:r>
-        <w:rPr>
-          <w:noProof/>
-          <w:lang w:val="en-US"/>
-        </w:rPr>
-        <w:t xml:space="preserve"> Changing state implements a dummy delay to simulate a workload associated with changing states.</w:t>
+        </w:rPr>
+        <w:t>. It provides the  functionality of changing states and providing current state name.</w:t>
+      </w:r>
+      <w:r>
+        <w:rPr>
+          <w:noProof/>
+        </w:rPr>
+        <w:t xml:space="preserve"> Changing state </w:t>
+      </w:r>
+      <w:r>
+        <w:rPr>
+          <w:noProof/>
+        </w:rPr>
+        <w:t>contains</w:t>
+      </w:r>
+      <w:r>
+        <w:rPr>
+          <w:noProof/>
+        </w:rPr>
+        <w:t xml:space="preserve"> a dummy delay to simulate a workload associated with changing states.</w:t>
       </w:r>
     </w:p>
     <w:p>
@@ -810,16 +655,12 @@
         <w:jc w:val="both"/>
         <w:rPr>
           <w:noProof/>
-          <w:lang w:val="en-US"/>
         </w:rPr>
       </w:pPr>
     </w:p>
     <w:p>
       <w:pPr>
         <w:jc w:val="center"/>
-        <w:rPr>
-          <w:lang w:val="en-US"/>
-        </w:rPr>
       </w:pPr>
       <w:r>
         <w:rPr>
@@ -866,57 +707,49 @@
       <w:pPr>
         <w:pStyle w:val="Caption"/>
         <w:jc w:val="center"/>
-        <w:rPr>
-          <w:lang w:val="en-US"/>
-        </w:rPr>
       </w:pPr>
       <w:bookmarkStart w:id="2" w:name="_Ref25322322"/>
       <w:r>
         <w:t xml:space="preserve">Figure </w:t>
       </w:r>
-      <w:fldSimple w:instr=" SEQ Figure \* ARABIC ">
-        <w:r>
-          <w:rPr>
-            <w:noProof/>
-          </w:rPr>
-          <w:t>3</w:t>
-        </w:r>
-      </w:fldSimple>
+      <w:r>
+        <w:fldChar w:fldCharType="begin"/>
+      </w:r>
+      <w:r>
+        <w:instrText xml:space="preserve"> SEQ Figure \* ARABIC </w:instrText>
+      </w:r>
+      <w:r>
+        <w:fldChar w:fldCharType="separate"/>
+      </w:r>
+      <w:r>
+        <w:rPr>
+          <w:noProof/>
+        </w:rPr>
+        <w:t>3</w:t>
+      </w:r>
+      <w:r>
+        <w:rPr>
+          <w:noProof/>
+        </w:rPr>
+        <w:fldChar w:fldCharType="end"/>
+      </w:r>
       <w:bookmarkEnd w:id="2"/>
       <w:r>
-        <w:rPr>
-          <w:lang w:val="en-US"/>
-        </w:rPr>
         <w:t xml:space="preserve"> Context Class</w:t>
       </w:r>
     </w:p>
-    <w:p>
-      <w:pPr>
-        <w:rPr>
-          <w:lang w:val="en-US"/>
-        </w:rPr>
-      </w:pPr>
-    </w:p>
+    <w:p/>
     <w:p>
       <w:pPr>
         <w:jc w:val="both"/>
-        <w:rPr>
-          <w:lang w:val="en-US"/>
-        </w:rPr>
-      </w:pPr>
-      <w:r>
-        <w:rPr>
-          <w:lang w:val="en-US"/>
-        </w:rPr>
+      </w:pPr>
+      <w:r>
         <w:t xml:space="preserve">The Operational state is a super state (a state and a context at the same time). </w:t>
       </w:r>
     </w:p>
     <w:p>
       <w:pPr>
         <w:jc w:val="center"/>
-        <w:rPr>
-          <w:lang w:val="en-US"/>
-        </w:rPr>
       </w:pPr>
       <w:r>
         <w:rPr>
@@ -963,90 +796,65 @@
       <w:pPr>
         <w:pStyle w:val="Caption"/>
         <w:jc w:val="center"/>
-        <w:rPr>
-          <w:lang w:val="en-US"/>
-        </w:rPr>
       </w:pPr>
       <w:r>
         <w:t xml:space="preserve">Figure </w:t>
       </w:r>
-      <w:fldSimple w:instr=" SEQ Figure \* ARABIC ">
-        <w:r>
-          <w:rPr>
-            <w:noProof/>
-          </w:rPr>
-          <w:t>4</w:t>
-        </w:r>
-      </w:fldSimple>
-      <w:r>
-        <w:rPr>
-          <w:lang w:val="en-US"/>
-        </w:rPr>
+      <w:r>
+        <w:fldChar w:fldCharType="begin"/>
+      </w:r>
+      <w:r>
+        <w:instrText xml:space="preserve"> SEQ Figure \* ARABIC </w:instrText>
+      </w:r>
+      <w:r>
+        <w:fldChar w:fldCharType="separate"/>
+      </w:r>
+      <w:r>
+        <w:rPr>
+          <w:noProof/>
+        </w:rPr>
+        <w:t>4</w:t>
+      </w:r>
+      <w:r>
+        <w:rPr>
+          <w:noProof/>
+        </w:rPr>
+        <w:fldChar w:fldCharType="end"/>
+      </w:r>
+      <w:r>
         <w:t xml:space="preserve"> Operational State Declaration</w:t>
       </w:r>
     </w:p>
     <w:p>
       <w:pPr>
         <w:jc w:val="both"/>
-        <w:rPr>
-          <w:lang w:val="en-US"/>
-        </w:rPr>
       </w:pPr>
       <w:r>
         <w:lastRenderedPageBreak/>
         <w:t>A C++ console application was implemented in or</w:t>
       </w:r>
       <w:r>
-        <w:rPr>
-          <w:lang w:val="en-US"/>
-        </w:rPr>
         <w:t xml:space="preserve">der to test the </w:t>
       </w:r>
       <w:r>
-        <w:rPr>
-          <w:lang w:val="en-US"/>
-        </w:rPr>
         <w:t>state machine</w:t>
       </w:r>
       <w:r>
-        <w:rPr>
-          <w:lang w:val="en-US"/>
-        </w:rPr>
         <w:t>.</w:t>
       </w:r>
       <w:r>
-        <w:rPr>
-          <w:lang w:val="en-US"/>
-        </w:rPr>
         <w:t xml:space="preserve"> Part of the implementation of the main loop is shown in the </w:t>
       </w:r>
       <w:r>
-        <w:rPr>
-          <w:lang w:val="en-US"/>
-        </w:rPr>
         <w:fldChar w:fldCharType="begin"/>
       </w:r>
       <w:r>
-        <w:rPr>
-          <w:lang w:val="en-US"/>
-        </w:rPr>
         <w:instrText xml:space="preserve"> REF _Ref25325680 \h </w:instrText>
       </w:r>
       <w:r>
-        <w:rPr>
-          <w:lang w:val="en-US"/>
-        </w:rPr>
-      </w:r>
-      <w:r>
-        <w:rPr>
-          <w:lang w:val="en-US"/>
-        </w:rPr>
         <w:instrText xml:space="preserve"> \* MERGEFORMAT </w:instrText>
       </w:r>
       <w:r>
-        <w:rPr>
-          <w:lang w:val="en-US"/>
-        </w:rPr>
         <w:fldChar w:fldCharType="separate"/>
       </w:r>
       <w:r>
@@ -1059,41 +867,55 @@
         <w:t>5</w:t>
       </w:r>
       <w:r>
-        <w:rPr>
-          <w:lang w:val="en-US"/>
-        </w:rPr>
         <w:fldChar w:fldCharType="end"/>
       </w:r>
       <w:r>
-        <w:rPr>
-          <w:lang w:val="en-US"/>
-        </w:rPr>
         <w:t>.</w:t>
       </w:r>
       <w:r>
-        <w:rPr>
-          <w:lang w:val="en-US"/>
-        </w:rPr>
         <w:t xml:space="preserve"> The control loop first accepts instructions from </w:t>
       </w:r>
       <w:r>
-        <w:rPr>
-          <w:lang w:val="en-US"/>
-        </w:rPr>
         <w:t xml:space="preserve">the </w:t>
       </w:r>
       <w:r>
-        <w:rPr>
-          <w:lang w:val="en-US"/>
-        </w:rPr>
-        <w:t xml:space="preserve">console invoking specific events. Next, it measures the available time for execution until the state of </w:t>
+        <w:t>console invoking specific events. Next,</w:t>
+      </w:r>
+      <w:r>
+        <w:t xml:space="preserve"> as shown in </w:t>
+      </w:r>
+      <w:r>
+        <w:fldChar w:fldCharType="begin"/>
+      </w:r>
+      <w:r>
+        <w:instrText xml:space="preserve"> REF _Ref25339431 \h </w:instrText>
+      </w:r>
+      <w:r>
+        <w:fldChar w:fldCharType="separate"/>
+      </w:r>
+      <w:r>
+        <w:t xml:space="preserve">Figure </w:t>
+      </w:r>
+      <w:r>
+        <w:rPr>
+          <w:noProof/>
+        </w:rPr>
+        <w:t>6</w:t>
+      </w:r>
+      <w:r>
+        <w:fldChar w:fldCharType="end"/>
+      </w:r>
+      <w:r>
+        <w:t>,</w:t>
+      </w:r>
+      <w:r>
+        <w:t xml:space="preserve"> it measures the available time for execution until the state of </w:t>
       </w:r>
       <w:proofErr w:type="spellStart"/>
       <w:r>
         <w:rPr>
           <w:b/>
           <w:bCs/>
-          <w:lang w:val="en-US"/>
         </w:rPr>
         <w:t>EmbeddedSystemX</w:t>
       </w:r>
@@ -1102,53 +924,29 @@
         <w:rPr>
           <w:b/>
           <w:bCs/>
-          <w:lang w:val="en-US"/>
         </w:rPr>
         <w:t xml:space="preserve"> </w:t>
       </w:r>
       <w:r>
-        <w:rPr>
-          <w:lang w:val="en-US"/>
-        </w:rPr>
         <w:t>changes.</w:t>
       </w:r>
       <w:r>
-        <w:rPr>
-          <w:lang w:val="en-US"/>
-        </w:rPr>
         <w:t xml:space="preserve"> </w:t>
       </w:r>
       <w:r>
-        <w:rPr>
-          <w:lang w:val="en-US"/>
-        </w:rPr>
         <w:t>Once the state change is observed, a new instruction from the user is requested. The</w:t>
       </w:r>
       <w:r>
-        <w:rPr>
-          <w:lang w:val="en-US"/>
-        </w:rPr>
         <w:t xml:space="preserve"> time </w:t>
       </w:r>
       <w:r>
-        <w:rPr>
-          <w:lang w:val="en-US"/>
-        </w:rPr>
         <w:t xml:space="preserve">until the state of the system changes </w:t>
       </w:r>
       <w:r>
-        <w:rPr>
-          <w:lang w:val="en-US"/>
-        </w:rPr>
         <w:t>can be considered as available for additional computation tasks to be performed in the main control loop.</w:t>
       </w:r>
     </w:p>
     <w:p>
-      <w:pPr>
-        <w:rPr>
-          <w:lang w:val="en-US"/>
-        </w:rPr>
-      </w:pPr>
       <w:r>
         <w:br/>
       </w:r>
@@ -1202,68 +1000,58 @@
       <w:r>
         <w:t xml:space="preserve">Figure </w:t>
       </w:r>
-      <w:fldSimple w:instr=" SEQ Figure \* ARABIC ">
-        <w:r>
-          <w:rPr>
-            <w:noProof/>
-          </w:rPr>
-          <w:t>5</w:t>
-        </w:r>
-      </w:fldSimple>
+      <w:r>
+        <w:fldChar w:fldCharType="begin"/>
+      </w:r>
+      <w:r>
+        <w:instrText xml:space="preserve"> SEQ Figure \* ARAB</w:instrText>
+      </w:r>
+      <w:r>
+        <w:instrText xml:space="preserve">IC </w:instrText>
+      </w:r>
+      <w:r>
+        <w:fldChar w:fldCharType="separate"/>
+      </w:r>
+      <w:r>
+        <w:rPr>
+          <w:noProof/>
+        </w:rPr>
+        <w:t>5</w:t>
+      </w:r>
+      <w:r>
+        <w:rPr>
+          <w:noProof/>
+        </w:rPr>
+        <w:fldChar w:fldCharType="end"/>
+      </w:r>
       <w:bookmarkEnd w:id="3"/>
       <w:r>
-        <w:rPr>
-          <w:lang w:val="en-US"/>
-        </w:rPr>
-        <w:t xml:space="preserve"> Part of the main loop</w:t>
+        <w:t xml:space="preserve"> Part </w:t>
+      </w:r>
+      <w:r>
+        <w:t xml:space="preserve">1 </w:t>
+      </w:r>
+      <w:r>
+        <w:t>of the main loop</w:t>
       </w:r>
       <w:r>
         <w:br/>
       </w:r>
     </w:p>
     <w:p>
-      <w:r>
-        <w:br w:type="page"/>
-      </w:r>
-    </w:p>
-    <w:p>
-      <w:pPr>
-        <w:pStyle w:val="Heading1"/>
-        <w:rPr>
-          <w:lang w:val="en-US"/>
-        </w:rPr>
-      </w:pPr>
-      <w:r>
-        <w:rPr>
-          <w:lang w:val="en-US"/>
+      <w:pPr>
+        <w:keepNext/>
+      </w:pPr>
+      <w:r>
+        <w:rPr>
+          <w:noProof/>
         </w:rPr>
         <w:lastRenderedPageBreak/>
-        <w:t>1.3 Event processing using command pattern</w:t>
-      </w:r>
-    </w:p>
-    <w:p/>
-    <w:p>
-      <w:r>
-        <w:rPr>
-          <w:lang w:val="en-US"/>
-        </w:rPr>
-        <w:t xml:space="preserve">Design was extended with the classes illustrated in the </w:t>
-      </w:r>
-    </w:p>
-    <w:p>
-      <w:pPr>
-        <w:keepNext/>
-        <w:jc w:val="center"/>
-      </w:pPr>
-      <w:r>
-        <w:rPr>
-          <w:noProof/>
-        </w:rPr>
         <w:drawing>
-          <wp:inline distT="0" distB="0" distL="0" distR="0" wp14:anchorId="6E672F82" wp14:editId="2E3B596D">
-            <wp:extent cx="5731510" cy="1844675"/>
-            <wp:effectExtent l="0" t="0" r="2540" b="3175"/>
-            <wp:docPr id="14" name="Picture 14"/>
+          <wp:inline distT="0" distB="0" distL="0" distR="0" wp14:anchorId="7444DEBC" wp14:editId="55E41B46">
+            <wp:extent cx="5731510" cy="4811395"/>
+            <wp:effectExtent l="0" t="0" r="2540" b="8255"/>
+            <wp:docPr id="12" name="Picture 12"/>
             <wp:cNvGraphicFramePr>
               <a:graphicFrameLocks xmlns:a="http://schemas.openxmlformats.org/drawingml/2006/main" noChangeAspect="1"/>
             </wp:cNvGraphicFramePr>
@@ -1283,7 +1071,7 @@
                   <pic:spPr>
                     <a:xfrm>
                       <a:off x="0" y="0"/>
-                      <a:ext cx="5731510" cy="1844675"/>
+                      <a:ext cx="5731510" cy="4811395"/>
                     </a:xfrm>
                     <a:prstGeom prst="rect">
                       <a:avLst/>
@@ -1300,10 +1088,8 @@
       <w:pPr>
         <w:pStyle w:val="Caption"/>
         <w:jc w:val="center"/>
-        <w:rPr>
-          <w:lang w:val="en-US"/>
-        </w:rPr>
-      </w:pPr>
+      </w:pPr>
+      <w:bookmarkStart w:id="4" w:name="_Ref25339431"/>
       <w:r>
         <w:t xml:space="preserve">Figure </w:t>
       </w:r>
@@ -1315,29 +1101,102 @@
           <w:t>6</w:t>
         </w:r>
       </w:fldSimple>
-      <w:r>
-        <w:rPr>
-          <w:lang w:val="en-US"/>
-        </w:rPr>
-        <w:t>. Command pattern classes</w:t>
-      </w:r>
-    </w:p>
-    <w:p>
-      <w:pPr>
-        <w:rPr>
-          <w:lang w:val="en-US"/>
-        </w:rPr>
-      </w:pPr>
-      <w:bookmarkStart w:id="4" w:name="_GoBack"/>
       <w:bookmarkEnd w:id="4"/>
-    </w:p>
-    <w:p>
-      <w:r>
-        <w:rPr>
-          <w:noProof/>
-        </w:rPr>
+      <w:r>
+        <w:t>. Part 2 of the main loop</w:t>
+      </w:r>
+    </w:p>
+    <w:p>
+      <w:r>
+        <w:t>In the initial implementation there is no additional time for computation because the main control loop thread is responsible for executing the change of the state</w:t>
+      </w:r>
+      <w:r>
+        <w:t xml:space="preserve"> – as soon as it is done the state is already changed and there is no time to perform other tasks</w:t>
+      </w:r>
+      <w:r>
+        <w:t xml:space="preserve">. This is illustrated in </w:t>
+      </w:r>
+      <w:r>
+        <w:fldChar w:fldCharType="begin"/>
+      </w:r>
+      <w:r>
+        <w:instrText xml:space="preserve"> REF _Ref25339680 \h </w:instrText>
+      </w:r>
+      <w:r>
+        <w:fldChar w:fldCharType="separate"/>
+      </w:r>
+      <w:r>
+        <w:t xml:space="preserve">Figure </w:t>
+      </w:r>
+      <w:r>
+        <w:rPr>
+          <w:noProof/>
+        </w:rPr>
+        <w:t>7</w:t>
+      </w:r>
+      <w:r>
+        <w:fldChar w:fldCharType="end"/>
+      </w:r>
+      <w:r>
+        <w:t xml:space="preserve">, </w:t>
+      </w:r>
+      <w:r>
+        <w:fldChar w:fldCharType="begin"/>
+      </w:r>
+      <w:r>
+        <w:instrText xml:space="preserve"> REF _Ref25339682 \h </w:instrText>
+      </w:r>
+      <w:r>
+        <w:fldChar w:fldCharType="separate"/>
+      </w:r>
+      <w:r>
+        <w:t xml:space="preserve">Figure </w:t>
+      </w:r>
+      <w:r>
+        <w:rPr>
+          <w:noProof/>
+        </w:rPr>
+        <w:t>8</w:t>
+      </w:r>
+      <w:r>
+        <w:fldChar w:fldCharType="end"/>
+      </w:r>
+      <w:r>
+        <w:t xml:space="preserve"> and </w:t>
+      </w:r>
+      <w:r>
+        <w:fldChar w:fldCharType="begin"/>
+      </w:r>
+      <w:r>
+        <w:instrText xml:space="preserve"> REF _Ref25339684 \h </w:instrText>
+      </w:r>
+      <w:r>
+        <w:fldChar w:fldCharType="separate"/>
+      </w:r>
+      <w:r>
+        <w:t xml:space="preserve">Figure </w:t>
+      </w:r>
+      <w:r>
+        <w:rPr>
+          <w:noProof/>
+        </w:rPr>
+        <w:t>9</w:t>
+      </w:r>
+      <w:r>
+        <w:fldChar w:fldCharType="end"/>
+      </w:r>
+      <w:r>
+        <w:t>. In the following section the execution of the main control loop and state change will be decoupled using the command pattern.</w:t>
+      </w:r>
+    </w:p>
+    <w:p>
+      <w:r>
+        <w:rPr>
+          <w:noProof/>
+        </w:rPr>
+        <w:lastRenderedPageBreak/>
         <w:drawing>
-          <wp:inline distT="0" distB="0" distL="0" distR="0" wp14:anchorId="3FB1698B" wp14:editId="308F70BE">
+          <wp:inline distT="0" distB="0" distL="0" distR="0" wp14:anchorId="5CB6B624" wp14:editId="47BBA675">
             <wp:extent cx="5731510" cy="3799205"/>
             <wp:effectExtent l="0" t="0" r="2540" b="0"/>
             <wp:docPr id="1" name="Picture 1"/>
@@ -1374,18 +1233,38 @@
       </w:r>
     </w:p>
     <w:p>
-      <w:r>
-        <w:br w:type="page"/>
-      </w:r>
-    </w:p>
-    <w:p/>
-    <w:p>
+      <w:pPr>
+        <w:pStyle w:val="Caption"/>
+        <w:jc w:val="center"/>
+      </w:pPr>
+      <w:bookmarkStart w:id="5" w:name="_Ref25339680"/>
+      <w:r>
+        <w:t xml:space="preserve">Figure </w:t>
+      </w:r>
+      <w:fldSimple w:instr=" SEQ Figure \* ARABIC ">
+        <w:r>
+          <w:rPr>
+            <w:noProof/>
+          </w:rPr>
+          <w:t>7</w:t>
+        </w:r>
+      </w:fldSimple>
+      <w:bookmarkEnd w:id="5"/>
+      <w:r>
+        <w:t>. Initial system state</w:t>
+      </w:r>
+    </w:p>
+    <w:p>
+      <w:pPr>
+        <w:keepNext/>
+        <w:jc w:val="center"/>
+      </w:pPr>
       <w:r>
         <w:rPr>
           <w:noProof/>
         </w:rPr>
         <w:drawing>
-          <wp:inline distT="0" distB="0" distL="0" distR="0" wp14:anchorId="4164864C" wp14:editId="4880D7D1">
+          <wp:inline distT="0" distB="0" distL="0" distR="0" wp14:anchorId="496FD2C2" wp14:editId="3FD20625">
             <wp:extent cx="5731510" cy="3799205"/>
             <wp:effectExtent l="0" t="0" r="2540" b="0"/>
             <wp:docPr id="2" name="Picture 2"/>
@@ -1422,12 +1301,38 @@
       </w:r>
     </w:p>
     <w:p>
-      <w:r>
-        <w:rPr>
-          <w:noProof/>
-        </w:rPr>
+      <w:pPr>
+        <w:pStyle w:val="Caption"/>
+        <w:jc w:val="center"/>
+      </w:pPr>
+      <w:bookmarkStart w:id="6" w:name="_Ref25339682"/>
+      <w:r>
+        <w:t xml:space="preserve">Figure </w:t>
+      </w:r>
+      <w:fldSimple w:instr=" SEQ Figure \* ARABIC ">
+        <w:r>
+          <w:rPr>
+            <w:noProof/>
+          </w:rPr>
+          <w:t>8</w:t>
+        </w:r>
+      </w:fldSimple>
+      <w:bookmarkEnd w:id="6"/>
+      <w:r>
+        <w:t>. Initializing system state</w:t>
+      </w:r>
+    </w:p>
+    <w:p>
+      <w:pPr>
+        <w:keepNext/>
+      </w:pPr>
+      <w:r>
+        <w:rPr>
+          <w:noProof/>
+        </w:rPr>
+        <w:lastRenderedPageBreak/>
         <w:drawing>
-          <wp:inline distT="0" distB="0" distL="0" distR="0" wp14:anchorId="11E44E56" wp14:editId="7E9DF1CF">
+          <wp:inline distT="0" distB="0" distL="0" distR="0" wp14:anchorId="32A88228" wp14:editId="586ED585">
             <wp:extent cx="5731510" cy="3799205"/>
             <wp:effectExtent l="0" t="0" r="2540" b="0"/>
             <wp:docPr id="3" name="Picture 3"/>
@@ -1464,16 +1369,127 @@
       </w:r>
     </w:p>
     <w:p>
-      <w:r>
-        <w:rPr>
-          <w:noProof/>
-        </w:rPr>
-        <w:lastRenderedPageBreak/>
+      <w:pPr>
+        <w:pStyle w:val="Caption"/>
+        <w:jc w:val="center"/>
+      </w:pPr>
+      <w:bookmarkStart w:id="7" w:name="_Ref25339684"/>
+      <w:r>
+        <w:t xml:space="preserve">Figure </w:t>
+      </w:r>
+      <w:fldSimple w:instr=" SEQ Figure \* ARABIC ">
+        <w:r>
+          <w:rPr>
+            <w:noProof/>
+          </w:rPr>
+          <w:t>9</w:t>
+        </w:r>
+      </w:fldSimple>
+      <w:bookmarkEnd w:id="7"/>
+      <w:r>
+        <w:t>. Operational system state with Ready sub-state</w:t>
+      </w:r>
+    </w:p>
+    <w:p>
+      <w:pPr>
+        <w:pStyle w:val="Heading1"/>
+      </w:pPr>
+      <w:r>
+        <w:t>1.3 Event processing using command pattern</w:t>
+      </w:r>
+    </w:p>
+    <w:p/>
+    <w:p>
+      <w:pPr>
+        <w:jc w:val="both"/>
+      </w:pPr>
+      <w:r>
+        <w:t xml:space="preserve">Design was extended with the classes illustrated in the </w:t>
+      </w:r>
+      <w:r>
+        <w:fldChar w:fldCharType="begin"/>
+      </w:r>
+      <w:r>
+        <w:instrText xml:space="preserve"> REF _Ref25338681 \h </w:instrText>
+      </w:r>
+      <w:r>
+        <w:fldChar w:fldCharType="separate"/>
+      </w:r>
+      <w:r>
+        <w:t xml:space="preserve">Figure </w:t>
+      </w:r>
+      <w:r>
+        <w:rPr>
+          <w:noProof/>
+        </w:rPr>
+        <w:t>10</w:t>
+      </w:r>
+      <w:r>
+        <w:fldChar w:fldCharType="end"/>
+      </w:r>
+      <w:r>
+        <w:t xml:space="preserve"> in order to implement the command pattern. In this iteration, the main initialize</w:t>
+      </w:r>
+      <w:r>
+        <w:t>s</w:t>
+      </w:r>
+      <w:r>
+        <w:t xml:space="preserve"> a command queue and an </w:t>
+      </w:r>
+      <w:r>
+        <w:rPr>
+          <w:b/>
+        </w:rPr>
+        <w:t>Invoker</w:t>
+      </w:r>
+      <w:r>
+        <w:t>. The latter will start its own thread in which it will constantly check the queue in order to execute any available commands. The main control loop will now process some of the user instructions by placing new commands in the queue as shown in</w:t>
+      </w:r>
+      <w:r>
+        <w:t xml:space="preserve"> </w:t>
+      </w:r>
+      <w:r>
+        <w:fldChar w:fldCharType="begin"/>
+      </w:r>
+      <w:r>
+        <w:instrText xml:space="preserve"> REF _Ref25339018 \h </w:instrText>
+      </w:r>
+      <w:r>
+        <w:fldChar w:fldCharType="separate"/>
+      </w:r>
+      <w:r>
+        <w:t xml:space="preserve">Figure </w:t>
+      </w:r>
+      <w:r>
+        <w:rPr>
+          <w:noProof/>
+        </w:rPr>
+        <w:t>11</w:t>
+      </w:r>
+      <w:r>
+        <w:fldChar w:fldCharType="end"/>
+      </w:r>
+      <w:r>
+        <w:t>.</w:t>
+      </w:r>
+      <w:r>
+        <w:t xml:space="preserve"> Each command holds a function object. This function is called when the respective command is executed.</w:t>
+      </w:r>
+    </w:p>
+    <w:p>
+      <w:pPr>
+        <w:keepNext/>
+        <w:jc w:val="center"/>
+      </w:pPr>
+      <w:r>
+        <w:rPr>
+          <w:noProof/>
+        </w:rPr>
         <w:drawing>
-          <wp:inline distT="0" distB="0" distL="0" distR="0" wp14:anchorId="0C5297BA" wp14:editId="5793620E">
-            <wp:extent cx="5731510" cy="3799205"/>
-            <wp:effectExtent l="0" t="0" r="2540" b="0"/>
-            <wp:docPr id="4" name="Picture 4"/>
+          <wp:inline distT="0" distB="0" distL="0" distR="0" wp14:anchorId="6E672F82" wp14:editId="2E3B596D">
+            <wp:extent cx="5731510" cy="1844675"/>
+            <wp:effectExtent l="0" t="0" r="2540" b="3175"/>
+            <wp:docPr id="14" name="Picture 14"/>
             <wp:cNvGraphicFramePr>
               <a:graphicFrameLocks xmlns:a="http://schemas.openxmlformats.org/drawingml/2006/main" noChangeAspect="1"/>
             </wp:cNvGraphicFramePr>
@@ -1493,6 +1509,196 @@
                   <pic:spPr>
                     <a:xfrm>
                       <a:off x="0" y="0"/>
+                      <a:ext cx="5731510" cy="1844675"/>
+                    </a:xfrm>
+                    <a:prstGeom prst="rect">
+                      <a:avLst/>
+                    </a:prstGeom>
+                  </pic:spPr>
+                </pic:pic>
+              </a:graphicData>
+            </a:graphic>
+          </wp:inline>
+        </w:drawing>
+      </w:r>
+    </w:p>
+    <w:p>
+      <w:pPr>
+        <w:pStyle w:val="Caption"/>
+        <w:jc w:val="center"/>
+      </w:pPr>
+      <w:bookmarkStart w:id="8" w:name="_Ref25338681"/>
+      <w:r>
+        <w:t xml:space="preserve">Figure </w:t>
+      </w:r>
+      <w:r>
+        <w:fldChar w:fldCharType="begin"/>
+      </w:r>
+      <w:r>
+        <w:instrText xml:space="preserve"> SEQ Figure \* ARABIC </w:instrText>
+      </w:r>
+      <w:r>
+        <w:fldChar w:fldCharType="separate"/>
+      </w:r>
+      <w:r>
+        <w:rPr>
+          <w:noProof/>
+        </w:rPr>
+        <w:t>10</w:t>
+      </w:r>
+      <w:r>
+        <w:rPr>
+          <w:noProof/>
+        </w:rPr>
+        <w:fldChar w:fldCharType="end"/>
+      </w:r>
+      <w:bookmarkEnd w:id="8"/>
+      <w:r>
+        <w:t>. Command pattern classes</w:t>
+      </w:r>
+    </w:p>
+    <w:p>
+      <w:pPr>
+        <w:keepNext/>
+        <w:jc w:val="center"/>
+      </w:pPr>
+      <w:r>
+        <w:rPr>
+          <w:noProof/>
+        </w:rPr>
+        <w:lastRenderedPageBreak/>
+        <w:drawing>
+          <wp:inline distT="0" distB="0" distL="0" distR="0" wp14:anchorId="76B38746" wp14:editId="37090E8B">
+            <wp:extent cx="4438650" cy="3101547"/>
+            <wp:effectExtent l="0" t="0" r="0" b="3810"/>
+            <wp:docPr id="5" name="Picture 5"/>
+            <wp:cNvGraphicFramePr>
+              <a:graphicFrameLocks xmlns:a="http://schemas.openxmlformats.org/drawingml/2006/main" noChangeAspect="1"/>
+            </wp:cNvGraphicFramePr>
+            <a:graphic xmlns:a="http://schemas.openxmlformats.org/drawingml/2006/main">
+              <a:graphicData uri="http://schemas.openxmlformats.org/drawingml/2006/picture">
+                <pic:pic xmlns:pic="http://schemas.openxmlformats.org/drawingml/2006/picture">
+                  <pic:nvPicPr>
+                    <pic:cNvPr id="1" name=""/>
+                    <pic:cNvPicPr/>
+                  </pic:nvPicPr>
+                  <pic:blipFill>
+                    <a:blip r:embed="rId19"/>
+                    <a:stretch>
+                      <a:fillRect/>
+                    </a:stretch>
+                  </pic:blipFill>
+                  <pic:spPr>
+                    <a:xfrm>
+                      <a:off x="0" y="0"/>
+                      <a:ext cx="4449739" cy="3109296"/>
+                    </a:xfrm>
+                    <a:prstGeom prst="rect">
+                      <a:avLst/>
+                    </a:prstGeom>
+                  </pic:spPr>
+                </pic:pic>
+              </a:graphicData>
+            </a:graphic>
+          </wp:inline>
+        </w:drawing>
+      </w:r>
+    </w:p>
+    <w:p>
+      <w:pPr>
+        <w:pStyle w:val="Caption"/>
+        <w:jc w:val="center"/>
+      </w:pPr>
+      <w:bookmarkStart w:id="9" w:name="_Ref25339018"/>
+      <w:r>
+        <w:t xml:space="preserve">Figure </w:t>
+      </w:r>
+      <w:fldSimple w:instr=" SEQ Figure \* ARABIC ">
+        <w:r>
+          <w:rPr>
+            <w:noProof/>
+          </w:rPr>
+          <w:t>11</w:t>
+        </w:r>
+      </w:fldSimple>
+      <w:bookmarkEnd w:id="9"/>
+      <w:r>
+        <w:t>. Command pattern use</w:t>
+      </w:r>
+    </w:p>
+    <w:p>
+      <w:pPr>
+        <w:jc w:val="both"/>
+      </w:pPr>
+      <w:r>
+        <w:t xml:space="preserve">Using this design </w:t>
+      </w:r>
+      <w:r>
+        <w:t xml:space="preserve">pattern </w:t>
+      </w:r>
+      <w:r>
+        <w:t xml:space="preserve">allows to decouple the main control loop process from the process responsible for changing states. In this example, it frees up execution time in the main control loop as illustrated in the </w:t>
+      </w:r>
+      <w:r>
+        <w:fldChar w:fldCharType="begin"/>
+      </w:r>
+      <w:r>
+        <w:instrText xml:space="preserve"> REF _Ref25339951 \h </w:instrText>
+      </w:r>
+      <w:r>
+        <w:instrText xml:space="preserve"> \* MERGEFORMAT </w:instrText>
+      </w:r>
+      <w:r>
+        <w:fldChar w:fldCharType="separate"/>
+      </w:r>
+      <w:r>
+        <w:t xml:space="preserve">Figure </w:t>
+      </w:r>
+      <w:r>
+        <w:rPr>
+          <w:noProof/>
+        </w:rPr>
+        <w:t>12</w:t>
+      </w:r>
+      <w:r>
+        <w:fldChar w:fldCharType="end"/>
+      </w:r>
+      <w:r>
+        <w:t>.</w:t>
+      </w:r>
+    </w:p>
+    <w:p>
+      <w:pPr>
+        <w:jc w:val="center"/>
+      </w:pPr>
+      <w:r>
+        <w:rPr>
+          <w:noProof/>
+        </w:rPr>
+        <w:drawing>
+          <wp:inline distT="0" distB="0" distL="0" distR="0" wp14:anchorId="0C5297BA" wp14:editId="5793620E">
+            <wp:extent cx="5731510" cy="3799205"/>
+            <wp:effectExtent l="0" t="0" r="2540" b="0"/>
+            <wp:docPr id="4" name="Picture 4"/>
+            <wp:cNvGraphicFramePr>
+              <a:graphicFrameLocks xmlns:a="http://schemas.openxmlformats.org/drawingml/2006/main" noChangeAspect="1"/>
+            </wp:cNvGraphicFramePr>
+            <a:graphic xmlns:a="http://schemas.openxmlformats.org/drawingml/2006/main">
+              <a:graphicData uri="http://schemas.openxmlformats.org/drawingml/2006/picture">
+                <pic:pic xmlns:pic="http://schemas.openxmlformats.org/drawingml/2006/picture">
+                  <pic:nvPicPr>
+                    <pic:cNvPr id="1" name=""/>
+                    <pic:cNvPicPr/>
+                  </pic:nvPicPr>
+                  <pic:blipFill>
+                    <a:blip r:embed="rId20"/>
+                    <a:stretch>
+                      <a:fillRect/>
+                    </a:stretch>
+                  </pic:blipFill>
+                  <pic:spPr>
+                    <a:xfrm>
+                      <a:off x="0" y="0"/>
                       <a:ext cx="5731510" cy="3799205"/>
                     </a:xfrm>
                     <a:prstGeom prst="rect">
@@ -1506,7 +1712,75 @@
         </w:drawing>
       </w:r>
     </w:p>
+    <w:p>
+      <w:pPr>
+        <w:pStyle w:val="Caption"/>
+        <w:jc w:val="center"/>
+      </w:pPr>
+      <w:bookmarkStart w:id="10" w:name="_Ref25339951"/>
+      <w:r>
+        <w:t xml:space="preserve">Figure </w:t>
+      </w:r>
+      <w:fldSimple w:instr=" SEQ Figure \* ARABIC ">
+        <w:r>
+          <w:rPr>
+            <w:noProof/>
+          </w:rPr>
+          <w:t>12</w:t>
+        </w:r>
+      </w:fldSimple>
+      <w:bookmarkEnd w:id="10"/>
+      <w:r>
+        <w:t xml:space="preserve">. Operational system state with </w:t>
+      </w:r>
+      <w:proofErr w:type="gramStart"/>
+      <w:r>
+        <w:t xml:space="preserve">Configuration </w:t>
+      </w:r>
+      <w:r>
+        <w:t xml:space="preserve"> sub</w:t>
+      </w:r>
+      <w:proofErr w:type="gramEnd"/>
+      <w:r>
+        <w:t>-state</w:t>
+      </w:r>
+    </w:p>
     <w:p/>
+    <w:p>
+      <w:pPr>
+        <w:pStyle w:val="Heading1"/>
+        <w:numPr>
+          <w:ilvl w:val="1"/>
+          <w:numId w:val="1"/>
+        </w:numPr>
+      </w:pPr>
+      <w:r>
+        <w:lastRenderedPageBreak/>
+        <w:t>Differences</w:t>
+      </w:r>
+      <w:r>
+        <w:t xml:space="preserve"> between the design iterations</w:t>
+      </w:r>
+    </w:p>
+    <w:p/>
+    <w:p>
+      <w:pPr>
+        <w:jc w:val="both"/>
+      </w:pPr>
+      <w:r>
+        <w:t>As explained and illustrated in the above sections, introduction of command pattern allows decoupling the execution of the main control loop from the process of changing several states. If state change requires additional processing, this frees up execution time on the main control process. Such approach, however, somewhat increases code complexit</w:t>
+      </w:r>
+      <w:bookmarkStart w:id="11" w:name="_GoBack"/>
+      <w:bookmarkEnd w:id="11"/>
+      <w:r>
+        <w:t>y.</w:t>
+      </w:r>
+    </w:p>
+    <w:p>
+      <w:pPr>
+        <w:jc w:val="both"/>
+      </w:pPr>
+    </w:p>
     <w:sectPr>
       <w:pgSz w:w="11906" w:h="16838"/>
       <w:pgMar w:top="1440" w:right="1440" w:bottom="1440" w:left="1440" w:header="708" w:footer="708" w:gutter="0"/>
@@ -1682,8 +1956,124 @@
       </w:rPr>
     </w:lvl>
   </w:abstractNum>
+  <w:abstractNum w:abstractNumId="1" w15:restartNumberingAfterBreak="0">
+    <w:nsid w:val="3D133E50"/>
+    <w:multiLevelType w:val="multilevel"/>
+    <w:tmpl w:val="863A0444"/>
+    <w:lvl w:ilvl="0">
+      <w:start w:val="1"/>
+      <w:numFmt w:val="decimal"/>
+      <w:lvlText w:val="%1"/>
+      <w:lvlJc w:val="left"/>
+      <w:pPr>
+        <w:ind w:left="405" w:hanging="405"/>
+      </w:pPr>
+      <w:rPr>
+        <w:rFonts w:hint="default"/>
+      </w:rPr>
+    </w:lvl>
+    <w:lvl w:ilvl="1">
+      <w:start w:val="4"/>
+      <w:numFmt w:val="decimal"/>
+      <w:lvlText w:val="%1.%2"/>
+      <w:lvlJc w:val="left"/>
+      <w:pPr>
+        <w:ind w:left="720" w:hanging="720"/>
+      </w:pPr>
+      <w:rPr>
+        <w:rFonts w:hint="default"/>
+      </w:rPr>
+    </w:lvl>
+    <w:lvl w:ilvl="2">
+      <w:start w:val="1"/>
+      <w:numFmt w:val="decimal"/>
+      <w:lvlText w:val="%1.%2.%3"/>
+      <w:lvlJc w:val="left"/>
+      <w:pPr>
+        <w:ind w:left="720" w:hanging="720"/>
+      </w:pPr>
+      <w:rPr>
+        <w:rFonts w:hint="default"/>
+      </w:rPr>
+    </w:lvl>
+    <w:lvl w:ilvl="3">
+      <w:start w:val="1"/>
+      <w:numFmt w:val="decimal"/>
+      <w:lvlText w:val="%1.%2.%3.%4"/>
+      <w:lvlJc w:val="left"/>
+      <w:pPr>
+        <w:ind w:left="1080" w:hanging="1080"/>
+      </w:pPr>
+      <w:rPr>
+        <w:rFonts w:hint="default"/>
+      </w:rPr>
+    </w:lvl>
+    <w:lvl w:ilvl="4">
+      <w:start w:val="1"/>
+      <w:numFmt w:val="decimal"/>
+      <w:lvlText w:val="%1.%2.%3.%4.%5"/>
+      <w:lvlJc w:val="left"/>
+      <w:pPr>
+        <w:ind w:left="1440" w:hanging="1440"/>
+      </w:pPr>
+      <w:rPr>
+        <w:rFonts w:hint="default"/>
+      </w:rPr>
+    </w:lvl>
+    <w:lvl w:ilvl="5">
+      <w:start w:val="1"/>
+      <w:numFmt w:val="decimal"/>
+      <w:lvlText w:val="%1.%2.%3.%4.%5.%6"/>
+      <w:lvlJc w:val="left"/>
+      <w:pPr>
+        <w:ind w:left="1440" w:hanging="1440"/>
+      </w:pPr>
+      <w:rPr>
+        <w:rFonts w:hint="default"/>
+      </w:rPr>
+    </w:lvl>
+    <w:lvl w:ilvl="6">
+      <w:start w:val="1"/>
+      <w:numFmt w:val="decimal"/>
+      <w:lvlText w:val="%1.%2.%3.%4.%5.%6.%7"/>
+      <w:lvlJc w:val="left"/>
+      <w:pPr>
+        <w:ind w:left="1800" w:hanging="1800"/>
+      </w:pPr>
+      <w:rPr>
+        <w:rFonts w:hint="default"/>
+      </w:rPr>
+    </w:lvl>
+    <w:lvl w:ilvl="7">
+      <w:start w:val="1"/>
+      <w:numFmt w:val="decimal"/>
+      <w:lvlText w:val="%1.%2.%3.%4.%5.%6.%7.%8"/>
+      <w:lvlJc w:val="left"/>
+      <w:pPr>
+        <w:ind w:left="2160" w:hanging="2160"/>
+      </w:pPr>
+      <w:rPr>
+        <w:rFonts w:hint="default"/>
+      </w:rPr>
+    </w:lvl>
+    <w:lvl w:ilvl="8">
+      <w:start w:val="1"/>
+      <w:numFmt w:val="decimal"/>
+      <w:lvlText w:val="%1.%2.%3.%4.%5.%6.%7.%8.%9"/>
+      <w:lvlJc w:val="left"/>
+      <w:pPr>
+        <w:ind w:left="2160" w:hanging="2160"/>
+      </w:pPr>
+      <w:rPr>
+        <w:rFonts w:hint="default"/>
+      </w:rPr>
+    </w:lvl>
+  </w:abstractNum>
   <w:num w:numId="1">
     <w:abstractNumId w:val="0"/>
+  </w:num>
+  <w:num w:numId="2">
+    <w:abstractNumId w:val="1"/>
   </w:num>
 </w:numbering>
 </file>
@@ -1696,7 +2086,7 @@
         <w:rFonts w:asciiTheme="minorHAnsi" w:eastAsiaTheme="minorHAnsi" w:hAnsiTheme="minorHAnsi" w:cstheme="minorBidi"/>
         <w:sz w:val="22"/>
         <w:szCs w:val="22"/>
-        <w:lang w:eastAsia="en-US" w:bidi="ar-SA"/>
+        <w:lang w:val="en-US" w:eastAsia="en-US" w:bidi="ar-SA"/>
       </w:rPr>
     </w:rPrDefault>
     <w:pPrDefault>
@@ -1705,7 +2095,7 @@
       </w:pPr>
     </w:pPrDefault>
   </w:docDefaults>
-  <w:latentStyles w:defLockedState="0" w:defUIPriority="99" w:defSemiHidden="0" w:defUnhideWhenUsed="0" w:defQFormat="0" w:count="376">
+  <w:latentStyles w:defLockedState="0" w:defUIPriority="99" w:defSemiHidden="0" w:defUnhideWhenUsed="0" w:defQFormat="0" w:count="375">
     <w:lsdException w:name="Normal" w:uiPriority="0" w:qFormat="1"/>
     <w:lsdException w:name="heading 1" w:uiPriority="9" w:qFormat="1"/>
     <w:lsdException w:name="heading 2" w:semiHidden="1" w:uiPriority="9" w:unhideWhenUsed="1" w:qFormat="1"/>
@@ -2081,7 +2471,6 @@
     <w:lsdException w:name="Smart Hyperlink" w:semiHidden="1" w:unhideWhenUsed="1"/>
     <w:lsdException w:name="Hashtag" w:semiHidden="1" w:unhideWhenUsed="1"/>
     <w:lsdException w:name="Unresolved Mention" w:semiHidden="1" w:unhideWhenUsed="1"/>
-    <w:lsdException w:name="Smart Link" w:semiHidden="1" w:unhideWhenUsed="1"/>
   </w:latentStyles>
   <w:style w:type="paragraph" w:default="1" w:styleId="Normal">
     <w:name w:val="Normal"/>
@@ -2255,6 +2644,36 @@
     <w:link w:val="Footer"/>
     <w:uiPriority w:val="99"/>
     <w:rsid w:val="00FF4519"/>
+  </w:style>
+  <w:style w:type="paragraph" w:styleId="BalloonText">
+    <w:name w:val="Balloon Text"/>
+    <w:basedOn w:val="Normal"/>
+    <w:link w:val="BalloonTextChar"/>
+    <w:uiPriority w:val="99"/>
+    <w:semiHidden/>
+    <w:unhideWhenUsed/>
+    <w:rsid w:val="004200E0"/>
+    <w:pPr>
+      <w:spacing w:after="0" w:line="240" w:lineRule="auto"/>
+    </w:pPr>
+    <w:rPr>
+      <w:rFonts w:ascii="Segoe UI" w:hAnsi="Segoe UI" w:cs="Segoe UI"/>
+      <w:sz w:val="18"/>
+      <w:szCs w:val="18"/>
+    </w:rPr>
+  </w:style>
+  <w:style w:type="character" w:customStyle="1" w:styleId="BalloonTextChar">
+    <w:name w:val="Balloon Text Char"/>
+    <w:basedOn w:val="DefaultParagraphFont"/>
+    <w:link w:val="BalloonText"/>
+    <w:uiPriority w:val="99"/>
+    <w:semiHidden/>
+    <w:rsid w:val="004200E0"/>
+    <w:rPr>
+      <w:rFonts w:ascii="Segoe UI" w:hAnsi="Segoe UI" w:cs="Segoe UI"/>
+      <w:sz w:val="18"/>
+      <w:szCs w:val="18"/>
+    </w:rPr>
   </w:style>
 </w:styles>
 </file>
@@ -2559,7 +2978,7 @@
 </file>
 
 <file path=customXml/itemProps1.xml><?xml version="1.0" encoding="utf-8"?>
-<ds:datastoreItem xmlns:ds="http://schemas.openxmlformats.org/officeDocument/2006/customXml" ds:itemID="{E7F4E57D-0266-427F-A1C5-CF0F9E92B681}">
+<ds:datastoreItem xmlns:ds="http://schemas.openxmlformats.org/officeDocument/2006/customXml" ds:itemID="{700157BB-4EAA-49E7-8D01-9529495ECDE0}">
   <ds:schemaRefs>
     <ds:schemaRef ds:uri="http://schemas.openxmlformats.org/officeDocument/2006/bibliography"/>
   </ds:schemaRefs>

</xml_diff>